<commit_message>
figure 3 and comments of Julen and Paloma
</commit_message>
<xml_diff>
--- a/review1.docx
+++ b/review1.docx
@@ -126,7 +126,7 @@
       <w:pPr>
         <w:pStyle w:val="Heading6"/>
       </w:pPr>
-      <w:bookmarkStart w:id="2" w:name="X757a0319f13a36c5929d231aa498b848e6051eb"/>
+      <w:bookmarkStart w:id="2" w:name="X082d74f74d9cc4b49f0865b318b4110b2ce74c7"/>
       <w:bookmarkEnd w:id="1"/>
       <w:r>
         <w:rPr>
@@ -139,59 +139,32 @@
         <w:t xml:space="preserve"> We have included the API as part of the description of the package (L</w:t>
       </w:r>
       <w:r>
-        <w:t>126</w:t>
-      </w:r>
-      <w:r>
-        <w:t xml:space="preserve">): “As an API (Application Programming Interface), by design, </w:t>
-      </w:r>
-      <w:r>
-        <w:rPr>
-          <w:i/>
-        </w:rPr>
-        <w:t>easyclimate</w:t>
-      </w:r>
-      <w:r>
-        <w:t xml:space="preserve"> yields tidy datasets (Wickham, 2014) that facilitate calculation of alternative climatic variables and indices following the </w:t>
-      </w:r>
-      <w:hyperlink r:id="rId7">
-        <w:r>
-          <w:rPr>
-            <w:rStyle w:val="Hyperlink"/>
-          </w:rPr>
-          <w:t>tidyverse</w:t>
-        </w:r>
-      </w:hyperlink>
-      <w:r>
-        <w:t xml:space="preserve"> philosophy. Also, the results of the package </w:t>
-      </w:r>
-      <w:r>
-        <w:rPr>
-          <w:i/>
-        </w:rPr>
-        <w:t>easyclimate</w:t>
-      </w:r>
-      <w:r>
-        <w:t xml:space="preserve"> can be used directly or serve as input to calculate climatic indices with other packages, such as ClimInd (Reig-Gracia et al., 2021) or SPEI (Beguería and Vicente-Serrano, 2017) (see some examples in the vignette </w:t>
-      </w:r>
-      <w:hyperlink r:id="rId8">
-        <w:r>
-          <w:rPr>
-            <w:rStyle w:val="Hyperlink"/>
-          </w:rPr>
-          <w:t>Calculating basic climatic indices with data from easyclimate</w:t>
-        </w:r>
-      </w:hyperlink>
-      <w:r>
-        <w:t xml:space="preserve">). Furthermore, </w:t>
-      </w:r>
-      <w:r>
-        <w:rPr>
-          <w:i/>
-        </w:rPr>
-        <w:t>easyclimate</w:t>
-      </w:r>
-      <w:r>
-        <w:t xml:space="preserve"> might be integrated in other software providing environmental variables (e.g. geodata (Hijmans et al., 2021)).”</w:t>
+        <w:t>127</w:t>
+      </w:r>
+      <w:r>
+        <w:t>): “As an API (Application Programming Interface), by design, easyclimate yields tidy datasets (Wickham, 2014) that facilitate calculation of alternative climatic variables and indices following the tidyverse philosophy (Wickham et al., 2019). Also, the results of the package easyclimate can be used directly or serve as input to calculate climatic indices with other packages, such as ClimInd (Reig-Gracia et al., 2021) or SPEI (Beguería and Vicente-Serrano, 2017) (see some examples in the vignette Calculating basic climatic indices with data from easyclimate). Furthermore, easyclimate might be integrated in other software providing environmental variables (</w:t>
+      </w:r>
+      <w:proofErr w:type="gramStart"/>
+      <w:r>
+        <w:t>e.g.</w:t>
+      </w:r>
+      <w:proofErr w:type="gramEnd"/>
+      <w:r>
+        <w:t> geodata</w:t>
+      </w:r>
+      <w:r>
+        <w:t>;</w:t>
+      </w:r>
+      <w:r>
+        <w:t xml:space="preserve"> </w:t>
+      </w:r>
+      <w:proofErr w:type="spellStart"/>
+      <w:r>
+        <w:t>Hijmans</w:t>
+      </w:r>
+      <w:proofErr w:type="spellEnd"/>
+      <w:r>
+        <w:t xml:space="preserve"> et al., 2021).”</w:t>
       </w:r>
     </w:p>
     <w:p>
@@ -287,7 +260,7 @@
       <w:pPr>
         <w:pStyle w:val="Heading6"/>
       </w:pPr>
-      <w:bookmarkStart w:id="6" w:name="X911c6cdce7ee1d71314ad8ccbb7b3c49c215cab"/>
+      <w:bookmarkStart w:id="6" w:name="X9f7913463c6744e0d1923ec9baee55be27dce82"/>
       <w:bookmarkEnd w:id="5"/>
       <w:r>
         <w:rPr>
@@ -297,7 +270,7 @@
         <w:t>R5:</w:t>
       </w:r>
       <w:r>
-        <w:t xml:space="preserve"> Some more detail on the downscaling procedure as well as a schematic figure (current Figure 2) have been added (L</w:t>
+        <w:t xml:space="preserve"> Some more detail on the downscaling procedure as well as a new schematic figure (Figure 2) have been added to the revised version (L</w:t>
       </w:r>
       <w:r>
         <w:t>88</w:t>
@@ -362,7 +335,7 @@
         <w:t xml:space="preserve"> Done (L</w:t>
       </w:r>
       <w:r>
-        <w:t>124</w:t>
+        <w:t>125</w:t>
       </w:r>
       <w:r>
         <w:t>).</w:t>
@@ -396,10 +369,10 @@
           <w:b/>
           <w:bCs/>
         </w:rPr>
-        <w:t xml:space="preserve">R8: </w:t>
-      </w:r>
-      <w:r>
-        <w:t>Corrected, thanks.</w:t>
+        <w:t>R8:</w:t>
+      </w:r>
+      <w:r>
+        <w:t xml:space="preserve"> Corrected, thanks.</w:t>
       </w:r>
     </w:p>
     <w:p>
@@ -436,7 +409,7 @@
       <w:r>
         <w:t xml:space="preserve"> At least 10 MB/s. According to this report (</w:t>
       </w:r>
-      <w:hyperlink r:id="rId9">
+      <w:hyperlink r:id="rId7">
         <w:r>
           <w:rPr>
             <w:rStyle w:val="Hyperlink"/>
@@ -448,7 +421,7 @@
         <w:t>), median download speed across Europe is 38 MB/s, with nearly all European countries having &gt;10 MB/s average download speed. We have included this information in L</w:t>
       </w:r>
       <w:r>
-        <w:t>202</w:t>
+        <w:t>200</w:t>
       </w:r>
       <w:r>
         <w:t>.</w:t>
@@ -490,7 +463,7 @@
       <w:pPr>
         <w:pStyle w:val="Heading6"/>
       </w:pPr>
-      <w:bookmarkStart w:id="12" w:name="Xaaa14a33e2d5a487d06e5c9ebf0cf03242bae2f"/>
+      <w:bookmarkStart w:id="12" w:name="X27e52815d73936f260a247ef2110a69f3c3cba3"/>
       <w:r>
         <w:rPr>
           <w:b/>
@@ -499,7 +472,7 @@
         <w:t>R10:</w:t>
       </w:r>
       <w:r>
-        <w:t xml:space="preserve"> We appreciate the comments of the reviewer. In Figure 1, we have improved the graphical representation by changing the projection to Lambert Azimuthal Equal Area projection, ETRS89 datum, which is the official for Europe. In Figure 3 (previous Figure 2), we provide a ten-days-length daily time series of Wien region, Austria, according to the suggestion.</w:t>
+        <w:t xml:space="preserve"> We appreciate the comments of the reviewer. In Figure 1, we have improved the graphical representation by changing the projection to Lambert Azimuthal Equal Area projection, ETRS89 datum, which is the official for Europe. In the Figure 3 of the revised version (previous Figure 2), we provide a ten-days-length daily time series of Tirol region, Austria, according to the suggestion.</w:t>
       </w:r>
     </w:p>
     <w:p>
@@ -540,7 +513,7 @@
     </w:p>
     <w:p>
       <w:r>
-        <w:t>L81-: I miss a comment on the validation of the dataset.</w:t>
+        <w:t>L81: I miss a comment on the validation of the dataset.</w:t>
       </w:r>
     </w:p>
     <w:p>
@@ -588,7 +561,7 @@
         <w:t xml:space="preserve"> Done (L</w:t>
       </w:r>
       <w:r>
-        <w:t>124</w:t>
+        <w:t>125</w:t>
       </w:r>
       <w:r>
         <w:t>).</w:t>
@@ -634,7 +607,7 @@
       <w:pPr>
         <w:pStyle w:val="Heading6"/>
       </w:pPr>
-      <w:bookmarkStart w:id="17" w:name="X1874daaadfc2970c70e5133d12052b67f5033f1"/>
+      <w:bookmarkStart w:id="17" w:name="X058171ca747afc47bef5ac3685bab04d0af6d8e"/>
       <w:bookmarkEnd w:id="16"/>
       <w:r>
         <w:rPr>
@@ -644,7 +617,25 @@
         <w:t>R15:</w:t>
       </w:r>
       <w:r>
-        <w:t xml:space="preserve"> We have changed how we create Figure 3 and we do not create the vectorial geometry but we download it now (see R10).</w:t>
+        <w:t xml:space="preserve"> We have changed the way we create Figure 3 and in the revised version of the manuscript we do not create the vectorial geometry using </w:t>
+      </w:r>
+      <w:r>
+        <w:rPr>
+          <w:i/>
+        </w:rPr>
+        <w:t>terra</w:t>
+      </w:r>
+      <w:r>
+        <w:t xml:space="preserve"> package but we download it with </w:t>
+      </w:r>
+      <w:r>
+        <w:rPr>
+          <w:i/>
+        </w:rPr>
+        <w:t>geodata</w:t>
+      </w:r>
+      <w:r>
+        <w:t xml:space="preserve"> (see R10).</w:t>
       </w:r>
     </w:p>
     <w:p>
@@ -667,10 +658,25 @@
         <w:t>R16:</w:t>
       </w:r>
       <w:r>
-        <w:t xml:space="preserve"> Done (L</w:t>
-      </w:r>
-      <w:r>
-        <w:t>174, 178-180</w:t>
+        <w:t xml:space="preserve"> Done (</w:t>
+      </w:r>
+      <w:r>
+        <w:t>L17</w:t>
+      </w:r>
+      <w:r>
+        <w:t>3</w:t>
+      </w:r>
+      <w:r>
+        <w:t>, 17</w:t>
+      </w:r>
+      <w:r>
+        <w:t>7</w:t>
+      </w:r>
+      <w:r>
+        <w:t>-1</w:t>
+      </w:r>
+      <w:r>
+        <w:t>79</w:t>
       </w:r>
       <w:r>
         <w:t>).</w:t>
@@ -695,10 +701,26 @@
         <w:t>R17:</w:t>
       </w:r>
       <w:r>
-        <w:t xml:space="preserve"> Thanks for the programming suggestions to make the code more efficient. We have included the function lubridate::year() and we have removed as.factor() (L</w:t>
-      </w:r>
-      <w:r>
-        <w:t>179</w:t>
+        <w:t xml:space="preserve"> Thanks for the programming suggestions to make the code more efficient. We have included the function </w:t>
+      </w:r>
+      <w:proofErr w:type="gramStart"/>
+      <w:r>
+        <w:t>lubridate::</w:t>
+      </w:r>
+      <w:proofErr w:type="gramEnd"/>
+      <w:r>
+        <w:t xml:space="preserve">year() and we have removed </w:t>
+      </w:r>
+      <w:proofErr w:type="spellStart"/>
+      <w:r>
+        <w:t>as.factor</w:t>
+      </w:r>
+      <w:proofErr w:type="spellEnd"/>
+      <w:r>
+        <w:t>() (L</w:t>
+      </w:r>
+      <w:r>
+        <w:t>178</w:t>
       </w:r>
       <w:r>
         <w:t>). We have not included pivot_longer() since the objective of the example is to show a simple example of how to use the data and variables you can easily get. Using pivot_longer implies to have in the same column values for temperature and precipitation and it can be more confusing.</w:t>
@@ -714,12 +736,14 @@
       <w:bookmarkStart w:id="20" w:name="references"/>
       <w:bookmarkEnd w:id="11"/>
       <w:bookmarkEnd w:id="19"/>
+      <w:proofErr w:type="spellStart"/>
       <w:r>
         <w:rPr>
           <w:lang w:val="es-ES"/>
         </w:rPr>
         <w:t>References</w:t>
       </w:r>
+      <w:proofErr w:type="spellEnd"/>
     </w:p>
     <w:p>
       <w:pPr>
@@ -727,13 +751,21 @@
       </w:pPr>
       <w:bookmarkStart w:id="21" w:name="ref-spei"/>
       <w:bookmarkStart w:id="22" w:name="refs"/>
+      <w:proofErr w:type="spellStart"/>
       <w:r>
         <w:rPr>
           <w:lang w:val="es-ES"/>
         </w:rPr>
-        <w:t xml:space="preserve">Beguería, S., Vicente-Serrano, S.M., 2017. </w:t>
-      </w:r>
-      <w:hyperlink r:id="rId10">
+        <w:t>Beguería</w:t>
+      </w:r>
+      <w:proofErr w:type="spellEnd"/>
+      <w:r>
+        <w:rPr>
+          <w:lang w:val="es-ES"/>
+        </w:rPr>
+        <w:t xml:space="preserve">, S., Vicente-Serrano, S.M., 2017. </w:t>
+      </w:r>
+      <w:hyperlink r:id="rId8">
         <w:r>
           <w:rPr>
             <w:rStyle w:val="Hyperlink"/>
@@ -754,7 +786,7 @@
       <w:r>
         <w:t xml:space="preserve">Hijmans, R.J., Ghosh, A., Mandel, A., 2021. </w:t>
       </w:r>
-      <w:hyperlink r:id="rId11">
+      <w:hyperlink r:id="rId9">
         <w:r>
           <w:rPr>
             <w:rStyle w:val="Hyperlink"/>
@@ -775,7 +807,7 @@
       <w:r>
         <w:t xml:space="preserve">Reig-Gracia, F., Vicente-Serrano, S.M., Dominguez-Castro, F., Bedia-Jiménez, J., 2021. </w:t>
       </w:r>
-      <w:hyperlink r:id="rId12">
+      <w:hyperlink r:id="rId10">
         <w:r>
           <w:rPr>
             <w:rStyle w:val="Hyperlink"/>
@@ -796,7 +828,7 @@
       <w:r>
         <w:t xml:space="preserve">Wickham, H., 2014. Tidy Data. Journal of Statistical Software 59. </w:t>
       </w:r>
-      <w:hyperlink r:id="rId13">
+      <w:hyperlink r:id="rId11">
         <w:r>
           <w:rPr>
             <w:rStyle w:val="Hyperlink"/>
@@ -804,12 +836,30 @@
           <w:t>https://doi.org/10.18637/jss.v059.i10</w:t>
         </w:r>
       </w:hyperlink>
+    </w:p>
+    <w:p>
+      <w:pPr>
+        <w:pStyle w:val="Bibliography"/>
+      </w:pPr>
+      <w:bookmarkStart w:id="26" w:name="ref-wickham_welcome_2019"/>
+      <w:bookmarkEnd w:id="25"/>
+      <w:r>
+        <w:t xml:space="preserve">Wickham, H., Averick, M., Bryan, J., Chang, W., McGowan, L., François, R., Grolemund, G., Hayes, A., Henry, L., Hester, J., Kuhn, M., Pedersen, T., Miller, E., Bache, S., Müller, K., Ooms, J., Robinson, D., Seidel, D., Spinu, V., Takahashi, K., Vaughan, D., Wilke, C., Woo, K., Yutani, H., 2019. Welcome to the Tidyverse. Journal of Open Source Software 4, 1686. </w:t>
+      </w:r>
+      <w:hyperlink r:id="rId12">
+        <w:r>
+          <w:rPr>
+            <w:rStyle w:val="Hyperlink"/>
+          </w:rPr>
+          <w:t>https://doi.org/10.21105/joss.01686</w:t>
+        </w:r>
+      </w:hyperlink>
       <w:bookmarkEnd w:id="20"/>
       <w:bookmarkEnd w:id="22"/>
-      <w:bookmarkEnd w:id="25"/>
+      <w:bookmarkEnd w:id="26"/>
     </w:p>
     <w:sectPr>
-      <w:footerReference w:type="default" r:id="rId14"/>
+      <w:footerReference w:type="default" r:id="rId13"/>
       <w:pgSz w:w="11907" w:h="16840" w:code="9"/>
       <w:pgMar w:top="1440" w:right="1440" w:bottom="1440" w:left="1440" w:header="720" w:footer="720" w:gutter="0"/>
       <w:lnNumType w:countBy="1" w:restart="continuous"/>
@@ -1390,7 +1440,7 @@
   <w:abstractNum w:abstractNumId="13" w15:restartNumberingAfterBreak="0">
     <w:nsid w:val="0000A990"/>
     <w:multiLevelType w:val="multilevel"/>
-    <w:tmpl w:val="6E5C44CC"/>
+    <w:tmpl w:val="2EE8D9FA"/>
     <w:lvl w:ilvl="0">
       <w:numFmt w:val="bullet"/>
       <w:lvlText w:val=" "/>
@@ -1467,7 +1517,7 @@
   <w:abstractNum w:abstractNumId="14" w15:restartNumberingAfterBreak="0">
     <w:nsid w:val="0000A991"/>
     <w:multiLevelType w:val="multilevel"/>
-    <w:tmpl w:val="083A04A4"/>
+    <w:tmpl w:val="0F686BBC"/>
     <w:lvl w:ilvl="0">
       <w:numFmt w:val="bullet"/>
       <w:lvlText w:val="•"/>
@@ -2160,22 +2210,22 @@
   <w:num w:numId="18" w16cid:durableId="1861310174">
     <w:abstractNumId w:val="3"/>
   </w:num>
-  <w:num w:numId="19" w16cid:durableId="1641227649">
+  <w:num w:numId="19" w16cid:durableId="1512060475">
     <w:abstractNumId w:val="13"/>
   </w:num>
-  <w:num w:numId="20" w16cid:durableId="1294481682">
+  <w:num w:numId="20" w16cid:durableId="188302703">
     <w:abstractNumId w:val="14"/>
   </w:num>
-  <w:num w:numId="21" w16cid:durableId="197620948">
+  <w:num w:numId="21" w16cid:durableId="16199500">
     <w:abstractNumId w:val="14"/>
   </w:num>
-  <w:num w:numId="22" w16cid:durableId="1553299722">
+  <w:num w:numId="22" w16cid:durableId="1168322467">
     <w:abstractNumId w:val="14"/>
   </w:num>
-  <w:num w:numId="23" w16cid:durableId="1500995784">
+  <w:num w:numId="23" w16cid:durableId="1052969983">
     <w:abstractNumId w:val="14"/>
   </w:num>
-  <w:num w:numId="24" w16cid:durableId="299111693">
+  <w:num w:numId="24" w16cid:durableId="691302427">
     <w:abstractNumId w:val="14"/>
   </w:num>
 </w:numbering>

</xml_diff>